<commit_message>
Finished up to QC.  Next step, queries.
</commit_message>
<xml_diff>
--- a/Documentation/TODO.docx
+++ b/Documentation/TODO.docx
@@ -63,8 +63,14 @@
           <w:ilvl w:val="0"/>
           <w:numId w:val="1"/>
         </w:numPr>
-      </w:pPr>
-      <w:r>
+        <w:rPr>
+          <w:strike/>
+        </w:rPr>
+      </w:pPr>
+      <w:r>
+        <w:rPr>
+          <w:strike/>
+        </w:rPr>
         <w:t>Review to see if more triggers needed</w:t>
       </w:r>
     </w:p>
@@ -75,8 +81,14 @@
           <w:ilvl w:val="0"/>
           <w:numId w:val="1"/>
         </w:numPr>
-      </w:pPr>
-      <w:r>
+        <w:rPr>
+          <w:strike/>
+        </w:rPr>
+      </w:pPr>
+      <w:r>
+        <w:rPr>
+          <w:strike/>
+        </w:rPr>
         <w:t>Test Triggers</w:t>
       </w:r>
     </w:p>
@@ -137,16 +149,28 @@
           <w:ilvl w:val="0"/>
           <w:numId w:val="1"/>
         </w:numPr>
-      </w:pPr>
-      <w:r>
+        <w:rPr>
+          <w:strike/>
+        </w:rPr>
+      </w:pPr>
+      <w:r>
+        <w:rPr>
+          <w:strike/>
+        </w:rPr>
         <w:t xml:space="preserve">Test that spatial </w:t>
       </w:r>
       <w:proofErr w:type="spellStart"/>
       <w:r>
+        <w:rPr>
+          <w:strike/>
+        </w:rPr>
         <w:t>componenbet</w:t>
       </w:r>
       <w:proofErr w:type="spellEnd"/>
       <w:r>
+        <w:rPr>
+          <w:strike/>
+        </w:rPr>
         <w:t xml:space="preserve"> works</w:t>
       </w:r>
     </w:p>
@@ -157,11 +181,20 @@
           <w:ilvl w:val="0"/>
           <w:numId w:val="1"/>
         </w:numPr>
-      </w:pPr>
-      <w:r>
+        <w:rPr>
+          <w:strike/>
+        </w:rPr>
+      </w:pPr>
+      <w:r>
+        <w:rPr>
+          <w:strike/>
+        </w:rPr>
         <w:t>Add base data</w:t>
       </w:r>
       <w:r>
+        <w:rPr>
+          <w:strike/>
+        </w:rPr>
         <w:t xml:space="preserve"> (some already loaded)</w:t>
       </w:r>
     </w:p>
@@ -172,8 +205,14 @@
           <w:ilvl w:val="0"/>
           <w:numId w:val="1"/>
         </w:numPr>
-      </w:pPr>
-      <w:r>
+        <w:rPr>
+          <w:strike/>
+        </w:rPr>
+      </w:pPr>
+      <w:r>
+        <w:rPr>
+          <w:strike/>
+        </w:rPr>
         <w:t>Add spatial metadata</w:t>
       </w:r>
     </w:p>
@@ -184,13 +223,22 @@
           <w:ilvl w:val="0"/>
           <w:numId w:val="1"/>
         </w:numPr>
+        <w:rPr>
+          <w:strike/>
+        </w:rPr>
       </w:pPr>
       <w:proofErr w:type="spellStart"/>
       <w:r>
+        <w:rPr>
+          <w:strike/>
+        </w:rPr>
         <w:t>Calc</w:t>
       </w:r>
       <w:proofErr w:type="spellEnd"/>
       <w:r>
+        <w:rPr>
+          <w:strike/>
+        </w:rPr>
         <w:t xml:space="preserve"> spatial index</w:t>
       </w:r>
     </w:p>
@@ -201,8 +249,64 @@
           <w:ilvl w:val="0"/>
           <w:numId w:val="1"/>
         </w:numPr>
-      </w:pPr>
-      <w:r>
+        <w:rPr>
+          <w:strike/>
+        </w:rPr>
+      </w:pPr>
+      <w:r>
+        <w:rPr>
+          <w:strike/>
+        </w:rPr>
+        <w:t>Finish checking spatial load (some weird FIPS issue with clustered points</w:t>
+      </w:r>
+    </w:p>
+    <w:p>
+      <w:pPr>
+        <w:pStyle w:val="ListParagraph"/>
+        <w:numPr>
+          <w:ilvl w:val="0"/>
+          <w:numId w:val="1"/>
+        </w:numPr>
+        <w:rPr>
+          <w:strike/>
+        </w:rPr>
+      </w:pPr>
+      <w:r>
+        <w:rPr>
+          <w:strike/>
+        </w:rPr>
+        <w:t xml:space="preserve">Load </w:t>
+      </w:r>
+      <w:proofErr w:type="spellStart"/>
+      <w:r>
+        <w:rPr>
+          <w:strike/>
+        </w:rPr>
+        <w:t>commetns</w:t>
+      </w:r>
+      <w:proofErr w:type="spellEnd"/>
+      <w:r>
+        <w:rPr>
+          <w:strike/>
+        </w:rPr>
+        <w:t xml:space="preserve"> and subs</w:t>
+      </w:r>
+    </w:p>
+    <w:p>
+      <w:pPr>
+        <w:pStyle w:val="ListParagraph"/>
+        <w:numPr>
+          <w:ilvl w:val="0"/>
+          <w:numId w:val="1"/>
+        </w:numPr>
+        <w:rPr>
+          <w:strike/>
+        </w:rPr>
+      </w:pPr>
+      <w:r>
+        <w:rPr>
+          <w:strike/>
+        </w:rPr>
         <w:t>Write test cases and integrity checks</w:t>
       </w:r>
     </w:p>
@@ -210,59 +314,149 @@
       <w:pPr>
         <w:pStyle w:val="ListParagraph"/>
         <w:numPr>
-          <w:ilvl w:val="0"/>
-          <w:numId w:val="1"/>
-        </w:numPr>
-      </w:pPr>
-      <w:r>
-        <w:t>Write queries</w:t>
-      </w:r>
-    </w:p>
-    <w:p>
-      <w:pPr>
-        <w:pStyle w:val="ListParagraph"/>
-        <w:numPr>
-          <w:ilvl w:val="0"/>
-          <w:numId w:val="1"/>
-        </w:numPr>
-      </w:pPr>
-      <w:r>
-        <w:t>D</w:t>
-      </w:r>
-      <w:r>
-        <w:t>ocument</w:t>
-      </w:r>
-    </w:p>
-    <w:p>
-      <w:r>
-        <w:t>WHEN I PICK UP NEXT</w:t>
-      </w:r>
-    </w:p>
-    <w:p>
-      <w:r>
-        <w:t xml:space="preserve">I need to ID some FIPS to use for testing, and associated points.  Fill out for </w:t>
-      </w:r>
-      <w:proofErr w:type="spellStart"/>
-      <w:r>
-        <w:t>commenbts</w:t>
-      </w:r>
-      <w:proofErr w:type="spellEnd"/>
-      <w:r>
-        <w:t xml:space="preserve"> and subs.  </w:t>
-      </w:r>
-    </w:p>
-    <w:p/>
-    <w:p>
-      <w:r>
-        <w:t>Strat loading some data</w:t>
-      </w:r>
-    </w:p>
-    <w:p>
-      <w:r>
-        <w:t>Figured out what is going on with triggers</w:t>
+          <w:ilvl w:val="1"/>
+          <w:numId w:val="1"/>
+        </w:numPr>
+        <w:rPr>
+          <w:strike/>
+        </w:rPr>
+      </w:pPr>
+      <w:r>
+        <w:rPr>
+          <w:strike/>
+        </w:rPr>
+        <w:t>Start with basic ones</w:t>
+      </w:r>
+    </w:p>
+    <w:p>
+      <w:pPr>
+        <w:pStyle w:val="ListParagraph"/>
+        <w:numPr>
+          <w:ilvl w:val="1"/>
+          <w:numId w:val="1"/>
+        </w:numPr>
+        <w:rPr>
+          <w:strike/>
+        </w:rPr>
+      </w:pPr>
+      <w:r>
+        <w:rPr>
+          <w:strike/>
+        </w:rPr>
+        <w:t>Test each PK and column constraint</w:t>
+      </w:r>
+    </w:p>
+    <w:p>
+      <w:pPr>
+        <w:pStyle w:val="ListParagraph"/>
+        <w:numPr>
+          <w:ilvl w:val="1"/>
+          <w:numId w:val="1"/>
+        </w:numPr>
+        <w:rPr>
+          <w:strike/>
+        </w:rPr>
+      </w:pPr>
+      <w:r>
+        <w:rPr>
+          <w:strike/>
+        </w:rPr>
+        <w:t>Test spatial</w:t>
       </w:r>
       <w:bookmarkStart w:id="0" w:name="_GoBack"/>
       <w:bookmarkEnd w:id="0"/>
+    </w:p>
+    <w:p>
+      <w:pPr>
+        <w:pStyle w:val="ListParagraph"/>
+        <w:numPr>
+          <w:ilvl w:val="1"/>
+          <w:numId w:val="1"/>
+        </w:numPr>
+        <w:rPr>
+          <w:strike/>
+        </w:rPr>
+      </w:pPr>
+      <w:r>
+        <w:rPr>
+          <w:strike/>
+        </w:rPr>
+        <w:t>Test triggers</w:t>
+      </w:r>
+    </w:p>
+    <w:p>
+      <w:pPr>
+        <w:pStyle w:val="ListParagraph"/>
+        <w:numPr>
+          <w:ilvl w:val="1"/>
+          <w:numId w:val="1"/>
+        </w:numPr>
+        <w:rPr>
+          <w:strike/>
+        </w:rPr>
+      </w:pPr>
+      <w:r>
+        <w:rPr>
+          <w:strike/>
+        </w:rPr>
+        <w:t>Test stored procs</w:t>
+      </w:r>
+    </w:p>
+    <w:p>
+      <w:pPr>
+        <w:pStyle w:val="ListParagraph"/>
+        <w:numPr>
+          <w:ilvl w:val="0"/>
+          <w:numId w:val="1"/>
+        </w:numPr>
+      </w:pPr>
+      <w:r>
+        <w:t>Write queries</w:t>
+      </w:r>
+    </w:p>
+    <w:p>
+      <w:pPr>
+        <w:pStyle w:val="ListParagraph"/>
+        <w:numPr>
+          <w:ilvl w:val="0"/>
+          <w:numId w:val="1"/>
+        </w:numPr>
+      </w:pPr>
+      <w:r>
+        <w:t>D</w:t>
+      </w:r>
+      <w:r>
+        <w:t>ocument</w:t>
+      </w:r>
+    </w:p>
+    <w:p>
+      <w:r>
+        <w:t>WHEN I PICK UP NEXT</w:t>
+      </w:r>
+    </w:p>
+    <w:p>
+      <w:r>
+        <w:t xml:space="preserve">I need to ID some FIPS to use for testing, and associated points.  Fill out for </w:t>
+      </w:r>
+      <w:proofErr w:type="spellStart"/>
+      <w:r>
+        <w:t>commenbts</w:t>
+      </w:r>
+      <w:proofErr w:type="spellEnd"/>
+      <w:r>
+        <w:t xml:space="preserve"> and subs.  </w:t>
+      </w:r>
+    </w:p>
+    <w:p/>
+    <w:p>
+      <w:r>
+        <w:t>Strat loading some data</w:t>
+      </w:r>
+    </w:p>
+    <w:p>
+      <w:r>
+        <w:t>Figured out what is going on with triggers</w:t>
+      </w:r>
     </w:p>
     <w:p/>
     <w:p/>
@@ -294,7 +488,7 @@
         <w:rFonts w:ascii="Symbol" w:hAnsi="Symbol" w:hint="default"/>
       </w:rPr>
     </w:lvl>
-    <w:lvl w:ilvl="1" w:tplc="04090003" w:tentative="1">
+    <w:lvl w:ilvl="1" w:tplc="04090003">
       <w:start w:val="1"/>
       <w:numFmt w:val="bullet"/>
       <w:lvlText w:val="o"/>

</xml_diff>